<commit_message>
Se agregó el diagrama de robustez del CU18 - Cancelar venta y se corrigió su descripción de CU
</commit_message>
<xml_diff>
--- a/Documentación/CU-18_CancelarVenta/Descripción.docx
+++ b/Documentación/CU-18_CancelarVenta/Descripción.docx
@@ -104,13 +104,8 @@
               <w:t>Cancelar Venta</w:t>
             </w:r>
             <w:r>
-              <w:t xml:space="preserve">" en la vista </w:t>
-            </w:r>
-            <w:proofErr w:type="spellStart"/>
-            <w:r>
-              <w:t>VerVentasView</w:t>
-            </w:r>
-            <w:proofErr w:type="spellEnd"/>
+              <w:t>" en la vista VerVentasView</w:t>
+            </w:r>
             <w:r>
               <w:t>.</w:t>
             </w:r>
@@ -235,13 +230,8 @@
               <w:t>”</w:t>
             </w:r>
             <w:r>
-              <w:t xml:space="preserve"> en </w:t>
-            </w:r>
-            <w:proofErr w:type="spellStart"/>
-            <w:r>
-              <w:t>VerVentasView</w:t>
-            </w:r>
-            <w:proofErr w:type="spellEnd"/>
+              <w:t xml:space="preserve"> en VerVentasView</w:t>
+            </w:r>
             <w:r>
               <w:t>.</w:t>
             </w:r>
@@ -308,15 +298,7 @@
               <w:t>4</w:t>
             </w:r>
             <w:r>
-              <w:t xml:space="preserve"> El actor ha seleccionado previamente una venta en la ventana </w:t>
-            </w:r>
-            <w:proofErr w:type="spellStart"/>
-            <w:r>
-              <w:t>VerVentasView</w:t>
-            </w:r>
-            <w:proofErr w:type="spellEnd"/>
-            <w:r>
-              <w:t>.</w:t>
+              <w:t xml:space="preserve"> El actor ha seleccionado previamente una venta en la ventana VerVentasView.</w:t>
             </w:r>
           </w:p>
           <w:p>
@@ -390,84 +372,31 @@
               <w:jc w:val="both"/>
             </w:pPr>
             <w:r>
-              <w:t xml:space="preserve">El sistema muestra la ventana </w:t>
-            </w:r>
-            <w:proofErr w:type="spellStart"/>
-            <w:r>
-              <w:t>Cancelar</w:t>
-            </w:r>
-            <w:r>
-              <w:t>VentaView</w:t>
-            </w:r>
-            <w:proofErr w:type="spellEnd"/>
-            <w:r>
-              <w:t xml:space="preserve"> </w:t>
-            </w:r>
-            <w:r>
-              <w:t xml:space="preserve">con </w:t>
-            </w:r>
-            <w:r>
-              <w:t xml:space="preserve">una tabla de productos vendidos, con las columnas producto, precio, cantidad y total, </w:t>
-            </w:r>
-            <w:r>
-              <w:t xml:space="preserve">debajo </w:t>
-            </w:r>
-            <w:r>
-              <w:t xml:space="preserve">muestra tres campos Subtotal, IVA y Total </w:t>
-            </w:r>
-            <w:r>
-              <w:t xml:space="preserve">y </w:t>
-            </w:r>
-            <w:r>
-              <w:t>los</w:t>
-            </w:r>
-            <w:r>
-              <w:t xml:space="preserve"> bot</w:t>
-            </w:r>
-            <w:r>
-              <w:t xml:space="preserve">ones </w:t>
+              <w:t xml:space="preserve">El sistema </w:t>
+            </w:r>
+            <w:r>
+              <w:t>muestra la venta Confirma</w:t>
+            </w:r>
+            <w:r>
+              <w:t>ci</w:t>
+            </w:r>
+            <w:r>
+              <w:t>onView</w:t>
+            </w:r>
+            <w:r>
+              <w:t xml:space="preserve"> con el mensaje </w:t>
             </w:r>
             <w:r>
               <w:t>“</w:t>
             </w:r>
             <w:r>
-              <w:t>Cancelar Venta</w:t>
-            </w:r>
-            <w:r>
-              <w:t>”</w:t>
-            </w:r>
-            <w:r>
-              <w:t xml:space="preserve"> desactivado y el botón </w:t>
+              <w:t xml:space="preserve">¿Estás seguro de cancelar la venta?, no podrá ser recuperada” y dos botones </w:t>
             </w:r>
             <w:r>
               <w:t>“</w:t>
             </w:r>
             <w:r>
-              <w:t>Volver</w:t>
-            </w:r>
-            <w:r>
-              <w:t>”</w:t>
-            </w:r>
-            <w:r>
-              <w:t xml:space="preserve">, </w:t>
-            </w:r>
-            <w:r>
-              <w:t xml:space="preserve">por </w:t>
-            </w:r>
-            <w:r>
-              <w:t>último,</w:t>
-            </w:r>
-            <w:r>
-              <w:t xml:space="preserve"> </w:t>
-            </w:r>
-            <w:r>
-              <w:t>recupera la lista de productos vendidos de la venta</w:t>
-            </w:r>
-            <w:r>
-              <w:t>.</w:t>
-            </w:r>
-            <w:r>
-              <w:t xml:space="preserve"> (EX-01)</w:t>
+              <w:t>Aceptar” y “Cancelar”.</w:t>
             </w:r>
           </w:p>
           <w:p>
@@ -483,13 +412,31 @@
               <w:t xml:space="preserve">El actor </w:t>
             </w:r>
             <w:r>
-              <w:t>selecciona un producto de la lista</w:t>
-            </w:r>
-            <w:r>
-              <w:t>.</w:t>
-            </w:r>
-            <w:r>
-              <w:t xml:space="preserve"> (FA-01)</w:t>
+              <w:t xml:space="preserve">da clic en </w:t>
+            </w:r>
+            <w:r>
+              <w:t xml:space="preserve">el botón </w:t>
+            </w:r>
+            <w:r>
+              <w:t>“</w:t>
+            </w:r>
+            <w:r>
+              <w:t>Aceptar</w:t>
+            </w:r>
+            <w:r>
+              <w:t>”.</w:t>
+            </w:r>
+            <w:r>
+              <w:t xml:space="preserve"> (</w:t>
+            </w:r>
+            <w:r>
+              <w:t>FA-0</w:t>
+            </w:r>
+            <w:r>
+              <w:t>1</w:t>
+            </w:r>
+            <w:r>
+              <w:t>)</w:t>
             </w:r>
           </w:p>
           <w:p>
@@ -502,13 +449,46 @@
               <w:jc w:val="both"/>
             </w:pPr>
             <w:r>
-              <w:t xml:space="preserve">El sistema activa el botón </w:t>
+              <w:t xml:space="preserve">El sistema muestra una venta InfoView con el mensaje </w:t>
             </w:r>
             <w:r>
               <w:t>“</w:t>
             </w:r>
             <w:r>
-              <w:t>Cancelar Venta”.</w:t>
+              <w:t>La</w:t>
+            </w:r>
+            <w:r>
+              <w:t xml:space="preserve"> v</w:t>
+            </w:r>
+            <w:r>
+              <w:t xml:space="preserve">enta </w:t>
+            </w:r>
+            <w:r>
+              <w:t>fue cancelada exitosamente</w:t>
+            </w:r>
+            <w:r>
+              <w:t xml:space="preserve">” y un botón </w:t>
+            </w:r>
+            <w:r>
+              <w:t>“</w:t>
+            </w:r>
+            <w:r>
+              <w:t>Aceptar</w:t>
+            </w:r>
+            <w:r>
+              <w:t>”</w:t>
+            </w:r>
+            <w:r>
+              <w:t>.</w:t>
+            </w:r>
+            <w:r>
+              <w:t xml:space="preserve"> (</w:t>
+            </w:r>
+            <w:r>
+              <w:t>EX-01</w:t>
+            </w:r>
+            <w:r>
+              <w:t>)</w:t>
             </w:r>
           </w:p>
           <w:p>
@@ -530,19 +510,7 @@
               <w:t>“</w:t>
             </w:r>
             <w:r>
-              <w:t>Cancelar Venta”.</w:t>
-            </w:r>
-            <w:r>
-              <w:t xml:space="preserve"> (FA-01</w:t>
-            </w:r>
-            <w:r>
-              <w:t>, FA-0</w:t>
-            </w:r>
-            <w:r>
-              <w:t>2</w:t>
-            </w:r>
-            <w:r>
-              <w:t>)</w:t>
+              <w:t>Aceptar”.</w:t>
             </w:r>
           </w:p>
           <w:p>
@@ -555,30 +523,22 @@
               <w:jc w:val="both"/>
             </w:pPr>
             <w:r>
-              <w:t xml:space="preserve">El sistema </w:t>
-            </w:r>
-            <w:r>
-              <w:t xml:space="preserve">muestra la venta </w:t>
-            </w:r>
-            <w:proofErr w:type="spellStart"/>
-            <w:r>
-              <w:t>ConfirmationView</w:t>
-            </w:r>
-            <w:proofErr w:type="spellEnd"/>
-            <w:r>
-              <w:t xml:space="preserve"> con el mensaje </w:t>
-            </w:r>
-            <w:r>
-              <w:t>“</w:t>
-            </w:r>
-            <w:r>
-              <w:t xml:space="preserve">¿Estás seguro de cancelar la venta?, no podrá ser recuperada” y dos botones </w:t>
-            </w:r>
-            <w:r>
-              <w:t>“</w:t>
-            </w:r>
-            <w:r>
-              <w:t>Aceptar” y “Cancelar”.</w:t>
+              <w:t xml:space="preserve">El sistema cierra la ventana </w:t>
+            </w:r>
+            <w:r>
+              <w:t xml:space="preserve">InfoView, </w:t>
+            </w:r>
+            <w:r>
+              <w:t>Confirmacion</w:t>
+            </w:r>
+            <w:r>
+              <w:t>View</w:t>
+            </w:r>
+            <w:r>
+              <w:t xml:space="preserve"> y </w:t>
+            </w:r>
+            <w:r>
+              <w:t>muestra la ventana VerVentasView.</w:t>
             </w:r>
           </w:p>
           <w:p>
@@ -591,166 +551,6 @@
               <w:jc w:val="both"/>
             </w:pPr>
             <w:r>
-              <w:t xml:space="preserve">El actor </w:t>
-            </w:r>
-            <w:r>
-              <w:t xml:space="preserve">da clic en </w:t>
-            </w:r>
-            <w:r>
-              <w:t xml:space="preserve">el botón </w:t>
-            </w:r>
-            <w:r>
-              <w:t>“</w:t>
-            </w:r>
-            <w:r>
-              <w:t>Aceptar</w:t>
-            </w:r>
-            <w:r>
-              <w:t>”.</w:t>
-            </w:r>
-            <w:r>
-              <w:t xml:space="preserve"> (</w:t>
-            </w:r>
-            <w:r>
-              <w:t>FA-0</w:t>
-            </w:r>
-            <w:r>
-              <w:t>3</w:t>
-            </w:r>
-            <w:r>
-              <w:t>)</w:t>
-            </w:r>
-          </w:p>
-          <w:p>
-            <w:pPr>
-              <w:pStyle w:val="Prrafodelista"/>
-              <w:numPr>
-                <w:ilvl w:val="0"/>
-                <w:numId w:val="1"/>
-              </w:numPr>
-              <w:jc w:val="both"/>
-            </w:pPr>
-            <w:r>
-              <w:t xml:space="preserve">El sistema muestra una venta </w:t>
-            </w:r>
-            <w:proofErr w:type="spellStart"/>
-            <w:r>
-              <w:t>InfoView</w:t>
-            </w:r>
-            <w:proofErr w:type="spellEnd"/>
-            <w:r>
-              <w:t xml:space="preserve"> con el mensaje </w:t>
-            </w:r>
-            <w:r>
-              <w:t>“</w:t>
-            </w:r>
-            <w:r>
-              <w:t>La</w:t>
-            </w:r>
-            <w:r>
-              <w:t xml:space="preserve"> v</w:t>
-            </w:r>
-            <w:r>
-              <w:t xml:space="preserve">enta </w:t>
-            </w:r>
-            <w:r>
-              <w:t>fue cancelada exitosamente</w:t>
-            </w:r>
-            <w:r>
-              <w:t xml:space="preserve">” y un botón </w:t>
-            </w:r>
-            <w:r>
-              <w:t>“</w:t>
-            </w:r>
-            <w:r>
-              <w:t>Aceptar</w:t>
-            </w:r>
-            <w:r>
-              <w:t>”</w:t>
-            </w:r>
-            <w:r>
-              <w:t>.</w:t>
-            </w:r>
-            <w:r>
-              <w:t xml:space="preserve"> (</w:t>
-            </w:r>
-            <w:r>
-              <w:t>EX-01</w:t>
-            </w:r>
-            <w:r>
-              <w:t>)</w:t>
-            </w:r>
-          </w:p>
-          <w:p>
-            <w:pPr>
-              <w:pStyle w:val="Prrafodelista"/>
-              <w:numPr>
-                <w:ilvl w:val="0"/>
-                <w:numId w:val="1"/>
-              </w:numPr>
-              <w:jc w:val="both"/>
-            </w:pPr>
-            <w:r>
-              <w:t xml:space="preserve">El actor da clic en </w:t>
-            </w:r>
-            <w:r>
-              <w:t xml:space="preserve">el botón </w:t>
-            </w:r>
-            <w:r>
-              <w:t>“</w:t>
-            </w:r>
-            <w:r>
-              <w:t>Aceptar”.</w:t>
-            </w:r>
-          </w:p>
-          <w:p>
-            <w:pPr>
-              <w:pStyle w:val="Prrafodelista"/>
-              <w:numPr>
-                <w:ilvl w:val="0"/>
-                <w:numId w:val="1"/>
-              </w:numPr>
-              <w:jc w:val="both"/>
-            </w:pPr>
-            <w:r>
-              <w:t xml:space="preserve">El sistema cierra la ventana </w:t>
-            </w:r>
-            <w:proofErr w:type="spellStart"/>
-            <w:r>
-              <w:t>Cancelar</w:t>
-            </w:r>
-            <w:r>
-              <w:t>Venta</w:t>
-            </w:r>
-            <w:r>
-              <w:t>View</w:t>
-            </w:r>
-            <w:proofErr w:type="spellEnd"/>
-            <w:r>
-              <w:t xml:space="preserve"> y </w:t>
-            </w:r>
-            <w:r>
-              <w:t xml:space="preserve">muestra la ventana </w:t>
-            </w:r>
-            <w:proofErr w:type="spellStart"/>
-            <w:r>
-              <w:t>VerVentasView</w:t>
-            </w:r>
-            <w:proofErr w:type="spellEnd"/>
-            <w:r>
-              <w:t>.</w:t>
-            </w:r>
-          </w:p>
-          <w:p>
-            <w:pPr>
-              <w:pStyle w:val="Prrafodelista"/>
-              <w:numPr>
-                <w:ilvl w:val="0"/>
-                <w:numId w:val="1"/>
-              </w:numPr>
-              <w:jc w:val="both"/>
-            </w:pPr>
-            <w:r>
               <w:t>Fin del caso de uso.</w:t>
             </w:r>
           </w:p>
@@ -786,188 +586,10 @@
               <w:jc w:val="both"/>
             </w:pPr>
             <w:r>
-              <w:t xml:space="preserve">FA-01 </w:t>
-            </w:r>
-            <w:r>
-              <w:t>Volver</w:t>
-            </w:r>
-          </w:p>
-          <w:p>
-            <w:pPr>
-              <w:pStyle w:val="Prrafodelista"/>
-              <w:numPr>
-                <w:ilvl w:val="0"/>
-                <w:numId w:val="3"/>
-              </w:numPr>
-              <w:jc w:val="both"/>
-            </w:pPr>
-            <w:r>
-              <w:t xml:space="preserve">El actor </w:t>
-            </w:r>
-            <w:r>
-              <w:t xml:space="preserve">da clic en el botón </w:t>
-            </w:r>
-            <w:r>
-              <w:t>“Volver”</w:t>
-            </w:r>
-            <w:r>
-              <w:t>.</w:t>
-            </w:r>
-          </w:p>
-          <w:p>
-            <w:pPr>
-              <w:pStyle w:val="Prrafodelista"/>
-              <w:numPr>
-                <w:ilvl w:val="0"/>
-                <w:numId w:val="3"/>
-              </w:numPr>
-              <w:jc w:val="both"/>
-            </w:pPr>
-            <w:r>
-              <w:t>El sistema cierra la ventana</w:t>
-            </w:r>
-            <w:r>
-              <w:t xml:space="preserve"> </w:t>
-            </w:r>
-            <w:proofErr w:type="spellStart"/>
-            <w:r>
-              <w:t>CancelarVentaView</w:t>
-            </w:r>
-            <w:proofErr w:type="spellEnd"/>
-            <w:r>
-              <w:t>.</w:t>
-            </w:r>
-          </w:p>
-          <w:p>
-            <w:pPr>
-              <w:pStyle w:val="Prrafodelista"/>
-              <w:numPr>
-                <w:ilvl w:val="0"/>
-                <w:numId w:val="3"/>
-              </w:numPr>
-              <w:jc w:val="both"/>
-            </w:pPr>
-            <w:r>
-              <w:t>Regresa al flujo normal en el último paso.</w:t>
-            </w:r>
-          </w:p>
-          <w:p>
-            <w:pPr>
-              <w:jc w:val="both"/>
-            </w:pPr>
-            <w:r>
-              <w:t>FA-02 Venta no Cancelable</w:t>
-            </w:r>
-          </w:p>
-          <w:p>
-            <w:pPr>
-              <w:pStyle w:val="Prrafodelista"/>
-              <w:numPr>
-                <w:ilvl w:val="0"/>
-                <w:numId w:val="16"/>
-              </w:numPr>
-              <w:spacing w:after="160" w:line="278" w:lineRule="auto"/>
-              <w:jc w:val="both"/>
-            </w:pPr>
-            <w:r>
-              <w:t xml:space="preserve">Si la venta tiene más de 24 horas desde de la fecha de registro hasta la hora actual el sistema muestra la ventana </w:t>
-            </w:r>
-            <w:proofErr w:type="spellStart"/>
-            <w:r>
-              <w:t>Advertencia</w:t>
-            </w:r>
-            <w:r>
-              <w:t>View</w:t>
-            </w:r>
-            <w:proofErr w:type="spellEnd"/>
-            <w:r>
-              <w:t xml:space="preserve"> con el mensaje </w:t>
-            </w:r>
-            <w:r>
-              <w:t>“</w:t>
-            </w:r>
-            <w:r>
-              <w:t xml:space="preserve">La venta tiene más de 24 horas desde su realización, no es posible cancelarla” con un botón </w:t>
-            </w:r>
-            <w:r>
-              <w:t>“</w:t>
-            </w:r>
-            <w:r>
-              <w:t>Aceptar”.</w:t>
-            </w:r>
-          </w:p>
-          <w:p>
-            <w:pPr>
-              <w:pStyle w:val="Prrafodelista"/>
-              <w:numPr>
-                <w:ilvl w:val="0"/>
-                <w:numId w:val="16"/>
-              </w:numPr>
-              <w:spacing w:after="160" w:line="278" w:lineRule="auto"/>
-              <w:jc w:val="both"/>
-            </w:pPr>
-            <w:r>
-              <w:t>El administrador da clic en el</w:t>
-            </w:r>
-            <w:r>
-              <w:t xml:space="preserve"> botón </w:t>
-            </w:r>
-            <w:r>
-              <w:t>“</w:t>
-            </w:r>
-            <w:r>
-              <w:t>Aceptar”.</w:t>
-            </w:r>
-          </w:p>
-          <w:p>
-            <w:pPr>
-              <w:pStyle w:val="Prrafodelista"/>
-              <w:numPr>
-                <w:ilvl w:val="0"/>
-                <w:numId w:val="16"/>
-              </w:numPr>
-              <w:spacing w:after="160" w:line="278" w:lineRule="auto"/>
-              <w:jc w:val="both"/>
-            </w:pPr>
-            <w:r>
-              <w:t xml:space="preserve">El sistema deselecciona el producto actualmente seleccionado y cierra la ventana </w:t>
-            </w:r>
-            <w:proofErr w:type="spellStart"/>
-            <w:r>
-              <w:t>Advertencia</w:t>
-            </w:r>
-            <w:r>
-              <w:t>View</w:t>
-            </w:r>
-            <w:proofErr w:type="spellEnd"/>
-            <w:r>
-              <w:t>.</w:t>
-            </w:r>
-          </w:p>
-          <w:p>
-            <w:pPr>
-              <w:pStyle w:val="Prrafodelista"/>
-              <w:numPr>
-                <w:ilvl w:val="0"/>
-                <w:numId w:val="16"/>
-              </w:numPr>
-              <w:spacing w:after="160" w:line="278" w:lineRule="auto"/>
-              <w:jc w:val="both"/>
-            </w:pPr>
-            <w:r>
-              <w:lastRenderedPageBreak/>
-              <w:t>Regresa al flujo normal en el paso 2.</w:t>
-            </w:r>
-          </w:p>
-          <w:p>
-            <w:pPr>
-              <w:jc w:val="both"/>
-            </w:pPr>
-            <w:r>
               <w:t>FA-0</w:t>
             </w:r>
             <w:r>
-              <w:t>3</w:t>
+              <w:t>1</w:t>
             </w:r>
             <w:r>
               <w:t xml:space="preserve"> Cancelar Operación</w:t>
@@ -999,13 +621,14 @@
               <w:jc w:val="both"/>
             </w:pPr>
             <w:r>
-              <w:t xml:space="preserve">El sistema cierra la ventana </w:t>
-            </w:r>
-            <w:proofErr w:type="spellStart"/>
-            <w:r>
-              <w:t>ConfirmationView</w:t>
-            </w:r>
-            <w:proofErr w:type="spellEnd"/>
+              <w:t>El sistema cierra la ventana Confirma</w:t>
+            </w:r>
+            <w:r>
+              <w:t>c</w:t>
+            </w:r>
+            <w:r>
+              <w:t>ionView</w:t>
+            </w:r>
             <w:r>
               <w:t>.</w:t>
             </w:r>
@@ -1029,10 +652,7 @@
               <w:t xml:space="preserve"> </w:t>
             </w:r>
             <w:r>
-              <w:t>paso</w:t>
-            </w:r>
-            <w:r>
-              <w:t xml:space="preserve"> 4</w:t>
+              <w:t>último paso</w:t>
             </w:r>
             <w:r>
               <w:t>.</w:t>
@@ -1057,7 +677,6 @@
                 <w:b/>
                 <w:bCs/>
               </w:rPr>
-              <w:lastRenderedPageBreak/>
               <w:t>Excepciones</w:t>
             </w:r>
           </w:p>
@@ -1097,11 +716,9 @@
             <w:r>
               <w:t xml:space="preserve">El sistema muestra en pantalla la ventana </w:t>
             </w:r>
-            <w:proofErr w:type="spellStart"/>
             <w:r>
               <w:t>ErrorView</w:t>
             </w:r>
-            <w:proofErr w:type="spellEnd"/>
             <w:r>
               <w:t xml:space="preserve"> con el mensaje “</w:t>
             </w:r>
@@ -1141,33 +758,24 @@
             <w:r>
               <w:t xml:space="preserve">El sistema cierra las ventanas </w:t>
             </w:r>
-            <w:proofErr w:type="spellStart"/>
             <w:r>
               <w:t>ErrorView</w:t>
             </w:r>
-            <w:proofErr w:type="spellEnd"/>
             <w:r>
               <w:t>,</w:t>
             </w:r>
             <w:r>
               <w:t xml:space="preserve"> </w:t>
             </w:r>
-            <w:proofErr w:type="spellStart"/>
-            <w:r>
-              <w:t>Editar</w:t>
-            </w:r>
-            <w:r>
-              <w:t>VentaView</w:t>
-            </w:r>
-            <w:proofErr w:type="spellEnd"/>
-            <w:r>
-              <w:t xml:space="preserve"> y </w:t>
-            </w:r>
-            <w:proofErr w:type="spellStart"/>
-            <w:r>
-              <w:t>VerVentasView</w:t>
-            </w:r>
-            <w:proofErr w:type="spellEnd"/>
+            <w:r>
+              <w:t>Confirmacion</w:t>
+            </w:r>
+            <w:r>
+              <w:t>View</w:t>
+            </w:r>
+            <w:r>
+              <w:t xml:space="preserve"> y VerVentasView</w:t>
+            </w:r>
             <w:r>
               <w:t>.</w:t>
             </w:r>
@@ -3393,6 +3001,7 @@
   <w:style w:type="character" w:default="1" w:styleId="Fuentedeprrafopredeter">
     <w:name w:val="Default Paragraph Font"/>
     <w:uiPriority w:val="1"/>
+    <w:semiHidden/>
     <w:unhideWhenUsed/>
   </w:style>
   <w:style w:type="table" w:default="1" w:styleId="Tablanormal">

</xml_diff>